<commit_message>
added comments to dictionary, changed name_title and name_role to per_title and per_role in person_dim table
</commit_message>
<xml_diff>
--- a/cobra_db_data_dictionary.docx
+++ b/cobra_db_data_dictionary.docx
@@ -297,7 +297,7 @@
                 <w:sz w:val="18"/>
                 <w:szCs w:val="18"/>
               </w:rPr>
-              <w:t>name</w:t>
+              <w:t>pers</w:t>
             </w:r>
             <w:proofErr w:type="gramEnd"/>
             <w:r>
@@ -323,7 +323,7 @@
                 <w:sz w:val="18"/>
                 <w:szCs w:val="18"/>
               </w:rPr>
-              <w:t>name</w:t>
+              <w:t>pers</w:t>
             </w:r>
             <w:proofErr w:type="gramEnd"/>
             <w:r>
@@ -659,6 +659,13 @@
               </w:rPr>
               <w:t xml:space="preserve"> </w:t>
             </w:r>
+            <w:r>
+              <w:rPr>
+                <w:sz w:val="18"/>
+                <w:szCs w:val="18"/>
+              </w:rPr>
+              <w:t>Mrs. Mr. Ms. Miss. Jr. Sr.</w:t>
+            </w:r>
           </w:p>
           <w:p>
             <w:pPr>
@@ -689,14 +696,22 @@
               </w:rPr>
               <w:t xml:space="preserve"> </w:t>
             </w:r>
-          </w:p>
-          <w:p>
-            <w:pPr>
-              <w:rPr>
-                <w:sz w:val="18"/>
-                <w:szCs w:val="18"/>
-              </w:rPr>
-            </w:pPr>
+            <w:r>
+              <w:rPr>
+                <w:sz w:val="18"/>
+                <w:szCs w:val="18"/>
+              </w:rPr>
+              <w:t>Private First Class, Professor (role in society)</w:t>
+            </w:r>
+          </w:p>
+          <w:p>
+            <w:pPr>
+              <w:rPr>
+                <w:sz w:val="18"/>
+                <w:szCs w:val="18"/>
+              </w:rPr>
+            </w:pPr>
+            <w:commentRangeStart w:id="0"/>
             <w:r>
               <w:rPr>
                 <w:sz w:val="18"/>
@@ -713,6 +728,13 @@
               </w:rPr>
               <w:t>?</w:t>
             </w:r>
+            <w:commentRangeEnd w:id="0"/>
+            <w:r>
+              <w:rPr>
+                <w:rStyle w:val="CommentReference"/>
+              </w:rPr>
+              <w:commentReference w:id="0"/>
+            </w:r>
           </w:p>
           <w:p>
             <w:pPr>
@@ -767,6 +789,7 @@
                 <w:szCs w:val="18"/>
               </w:rPr>
             </w:pPr>
+            <w:commentRangeStart w:id="2"/>
             <w:r>
               <w:rPr>
                 <w:b/>
@@ -774,6 +797,13 @@
                 <w:szCs w:val="18"/>
               </w:rPr>
               <w:t>Person’s grade in school if applicable</w:t>
+            </w:r>
+            <w:commentRangeEnd w:id="2"/>
+            <w:r>
+              <w:rPr>
+                <w:rStyle w:val="CommentReference"/>
+              </w:rPr>
+              <w:commentReference w:id="2"/>
             </w:r>
           </w:p>
           <w:p>
@@ -1679,7 +1709,6 @@
               <w:rPr>
                 <w:sz w:val="18"/>
                 <w:szCs w:val="18"/>
-                <w:highlight w:val="yellow"/>
               </w:rPr>
               <w:t>source</w:t>
             </w:r>
@@ -1688,7 +1717,6 @@
               <w:rPr>
                 <w:sz w:val="18"/>
                 <w:szCs w:val="18"/>
-                <w:highlight w:val="yellow"/>
               </w:rPr>
               <w:t>_</w:t>
             </w:r>
@@ -1696,7 +1724,6 @@
               <w:rPr>
                 <w:sz w:val="18"/>
                 <w:szCs w:val="18"/>
-                <w:highlight w:val="yellow"/>
               </w:rPr>
               <w:t>type</w:t>
             </w:r>
@@ -2635,6 +2662,7 @@
                 <w:szCs w:val="18"/>
               </w:rPr>
             </w:pPr>
+            <w:commentRangeStart w:id="3"/>
             <w:r>
               <w:rPr>
                 <w:sz w:val="18"/>
@@ -2649,8 +2677,6 @@
               </w:rPr>
               <w:t xml:space="preserve"> </w:t>
             </w:r>
-            <w:bookmarkStart w:id="0" w:name="_GoBack"/>
-            <w:bookmarkEnd w:id="0"/>
             <w:r>
               <w:rPr>
                 <w:sz w:val="18"/>
@@ -2721,13 +2747,20 @@
               <w:t>Physical location country</w:t>
             </w:r>
           </w:p>
-          <w:p>
-            <w:pPr>
-              <w:rPr>
-                <w:sz w:val="18"/>
-                <w:szCs w:val="18"/>
-              </w:rPr>
-            </w:pPr>
+          <w:commentRangeEnd w:id="3"/>
+          <w:p>
+            <w:pPr>
+              <w:rPr>
+                <w:sz w:val="18"/>
+                <w:szCs w:val="18"/>
+              </w:rPr>
+            </w:pPr>
+            <w:r>
+              <w:rPr>
+                <w:rStyle w:val="CommentReference"/>
+              </w:rPr>
+              <w:commentReference w:id="3"/>
+            </w:r>
             <w:r>
               <w:rPr>
                 <w:sz w:val="18"/>
@@ -3006,6 +3039,7 @@
                 <w:szCs w:val="18"/>
               </w:rPr>
             </w:pPr>
+            <w:commentRangeStart w:id="4"/>
             <w:r>
               <w:rPr>
                 <w:sz w:val="18"/>
@@ -3013,6 +3047,13 @@
                 <w:highlight w:val="yellow"/>
               </w:rPr>
               <w:t>Unique letter title</w:t>
+            </w:r>
+            <w:commentRangeEnd w:id="4"/>
+            <w:r>
+              <w:rPr>
+                <w:rStyle w:val="CommentReference"/>
+              </w:rPr>
+              <w:commentReference w:id="4"/>
             </w:r>
           </w:p>
           <w:p>
@@ -4965,6 +5006,7 @@
                 <w:szCs w:val="18"/>
               </w:rPr>
             </w:pPr>
+            <w:commentRangeStart w:id="5"/>
             <w:r>
               <w:rPr>
                 <w:sz w:val="18"/>
@@ -4972,6 +5014,13 @@
                 <w:highlight w:val="yellow"/>
               </w:rPr>
               <w:t>Description of pen pals (each name?)</w:t>
+            </w:r>
+            <w:commentRangeEnd w:id="5"/>
+            <w:r>
+              <w:rPr>
+                <w:rStyle w:val="CommentReference"/>
+              </w:rPr>
+              <w:commentReference w:id="5"/>
             </w:r>
           </w:p>
         </w:tc>
@@ -6663,8 +6712,8 @@
       </w:r>
     </w:p>
     <w:sectPr>
-      <w:footerReference w:type="default" r:id="rId7"/>
-      <w:headerReference w:type="first" r:id="rId8"/>
+      <w:footerReference w:type="default" r:id="rId8"/>
+      <w:headerReference w:type="first" r:id="rId9"/>
       <w:pgSz w:w="15840" w:h="12240" w:orient="landscape"/>
       <w:pgMar w:top="1800" w:right="1440" w:bottom="1800" w:left="1440" w:header="720" w:footer="720" w:gutter="0"/>
       <w:cols w:space="720"/>
@@ -6673,6 +6722,122 @@
     </w:sectPr>
   </w:body>
 </w:document>
+</file>
+
+<file path=word/comments.xml><?xml version="1.0" encoding="utf-8"?>
+<w:comments xmlns:wpc="http://schemas.microsoft.com/office/word/2010/wordprocessingCanvas" xmlns:mo="http://schemas.microsoft.com/office/mac/office/2008/main" xmlns:mc="http://schemas.openxmlformats.org/markup-compatibility/2006" xmlns:mv="urn:schemas-microsoft-com:mac:vml" xmlns:o="urn:schemas-microsoft-com:office:office" xmlns:r="http://schemas.openxmlformats.org/officeDocument/2006/relationships" xmlns:m="http://schemas.openxmlformats.org/officeDocument/2006/math" xmlns:v="urn:schemas-microsoft-com:vml" xmlns:wp14="http://schemas.microsoft.com/office/word/2010/wordprocessingDrawing" xmlns:wp="http://schemas.openxmlformats.org/drawingml/2006/wordprocessingDrawing" xmlns:w10="urn:schemas-microsoft-com:office:word" xmlns:w="http://schemas.openxmlformats.org/wordprocessingml/2006/main" xmlns:w14="http://schemas.microsoft.com/office/word/2010/wordml" xmlns:wpg="http://schemas.microsoft.com/office/word/2010/wordprocessingGroup" xmlns:wpi="http://schemas.microsoft.com/office/word/2010/wordprocessingInk" xmlns:wne="http://schemas.microsoft.com/office/word/2006/wordml" xmlns:wps="http://schemas.microsoft.com/office/word/2010/wordprocessingShape" mc:Ignorable="w14 wp14">
+  <w:comment w:id="0" w:author="Gracie Thomas" w:date="2015-06-07T10:11:00Z" w:initials="GT">
+    <w:p>
+      <w:pPr>
+        <w:pStyle w:val="CommentText"/>
+      </w:pPr>
+      <w:r>
+        <w:rPr>
+          <w:rStyle w:val="CommentReference"/>
+        </w:rPr>
+        <w:annotationRef/>
+      </w:r>
+      <w:r>
+        <w:t>Does this actually happen?</w:t>
+      </w:r>
+      <w:bookmarkStart w:id="1" w:name="_GoBack"/>
+      <w:bookmarkEnd w:id="1"/>
+    </w:p>
+  </w:comment>
+  <w:comment w:id="2" w:author="Gracie Thomas" w:date="2015-06-07T10:08:00Z" w:initials="GT">
+    <w:p>
+      <w:pPr>
+        <w:pStyle w:val="CommentText"/>
+      </w:pPr>
+      <w:r>
+        <w:rPr>
+          <w:rStyle w:val="CommentReference"/>
+        </w:rPr>
+        <w:annotationRef/>
+      </w:r>
+      <w:r>
+        <w:t xml:space="preserve">Bolded are things that can possibly change – put in different connecting table? </w:t>
+      </w:r>
+    </w:p>
+  </w:comment>
+  <w:comment w:id="3" w:author="Gracie Thomas" w:date="2015-06-07T10:08:00Z" w:initials="GT">
+    <w:p>
+      <w:pPr>
+        <w:pStyle w:val="CommentText"/>
+      </w:pPr>
+      <w:r>
+        <w:rPr>
+          <w:rStyle w:val="CommentReference"/>
+        </w:rPr>
+        <w:annotationRef/>
+      </w:r>
+      <w:r>
+        <w:t>How many of these fields do we need in this table?</w:t>
+      </w:r>
+    </w:p>
+  </w:comment>
+  <w:comment w:id="4" w:author="Gracie Thomas" w:date="2015-06-07T10:10:00Z" w:initials="GT">
+    <w:p>
+      <w:pPr>
+        <w:pStyle w:val="CommentText"/>
+      </w:pPr>
+      <w:r>
+        <w:rPr>
+          <w:rStyle w:val="CommentReference"/>
+        </w:rPr>
+        <w:annotationRef/>
+      </w:r>
+      <w:proofErr w:type="spellStart"/>
+      <w:r>
+        <w:t>Concat</w:t>
+      </w:r>
+      <w:proofErr w:type="spellEnd"/>
+      <w:r>
+        <w:t xml:space="preserve"> last name and month/year? So ex ‘thomas031972’</w:t>
+      </w:r>
+    </w:p>
+    <w:p>
+      <w:pPr>
+        <w:pStyle w:val="CommentText"/>
+      </w:pPr>
+      <w:r>
+        <w:t>-Just make this the primary key?</w:t>
+      </w:r>
+    </w:p>
+    <w:p>
+      <w:pPr>
+        <w:pStyle w:val="CommentText"/>
+      </w:pPr>
+      <w:r>
+        <w:t>-Will this system always produce a unique value?</w:t>
+      </w:r>
+    </w:p>
+  </w:comment>
+  <w:comment w:id="5" w:author="Gracie Thomas" w:date="2015-06-07T10:11:00Z" w:initials="GT">
+    <w:p>
+      <w:pPr>
+        <w:pStyle w:val="CommentText"/>
+      </w:pPr>
+      <w:r>
+        <w:rPr>
+          <w:rStyle w:val="CommentReference"/>
+        </w:rPr>
+        <w:annotationRef/>
+      </w:r>
+      <w:r>
+        <w:t xml:space="preserve">If they are two people names, should this table be more of a self-reference to the </w:t>
+      </w:r>
+      <w:proofErr w:type="spellStart"/>
+      <w:r>
+        <w:t>person_dim</w:t>
+      </w:r>
+      <w:proofErr w:type="spellEnd"/>
+      <w:r>
+        <w:t xml:space="preserve"> table? Not sure how to handle this one</w:t>
+      </w:r>
+    </w:p>
+  </w:comment>
+</w:comments>
 </file>
 
 <file path=word/endnotes.xml><?xml version="1.0" encoding="utf-8"?>
@@ -7010,6 +7175,92 @@
       </w:tblCellMar>
     </w:tblPr>
   </w:style>
+  <w:style w:type="character" w:styleId="CommentReference">
+    <w:name w:val="annotation reference"/>
+    <w:basedOn w:val="DefaultParagraphFont"/>
+    <w:uiPriority w:val="99"/>
+    <w:semiHidden/>
+    <w:unhideWhenUsed/>
+    <w:rsid w:val="006F56CA"/>
+    <w:rPr>
+      <w:sz w:val="18"/>
+      <w:szCs w:val="18"/>
+    </w:rPr>
+  </w:style>
+  <w:style w:type="paragraph" w:styleId="CommentText">
+    <w:name w:val="annotation text"/>
+    <w:basedOn w:val="Normal"/>
+    <w:link w:val="CommentTextChar"/>
+    <w:uiPriority w:val="99"/>
+    <w:semiHidden/>
+    <w:unhideWhenUsed/>
+    <w:rsid w:val="006F56CA"/>
+  </w:style>
+  <w:style w:type="character" w:customStyle="1" w:styleId="CommentTextChar">
+    <w:name w:val="Comment Text Char"/>
+    <w:basedOn w:val="DefaultParagraphFont"/>
+    <w:link w:val="CommentText"/>
+    <w:uiPriority w:val="99"/>
+    <w:semiHidden/>
+    <w:rsid w:val="006F56CA"/>
+  </w:style>
+  <w:style w:type="paragraph" w:styleId="CommentSubject">
+    <w:name w:val="annotation subject"/>
+    <w:basedOn w:val="CommentText"/>
+    <w:next w:val="CommentText"/>
+    <w:link w:val="CommentSubjectChar"/>
+    <w:uiPriority w:val="99"/>
+    <w:semiHidden/>
+    <w:unhideWhenUsed/>
+    <w:rsid w:val="006F56CA"/>
+    <w:rPr>
+      <w:b/>
+      <w:bCs/>
+      <w:sz w:val="20"/>
+      <w:szCs w:val="20"/>
+    </w:rPr>
+  </w:style>
+  <w:style w:type="character" w:customStyle="1" w:styleId="CommentSubjectChar">
+    <w:name w:val="Comment Subject Char"/>
+    <w:basedOn w:val="CommentTextChar"/>
+    <w:link w:val="CommentSubject"/>
+    <w:uiPriority w:val="99"/>
+    <w:semiHidden/>
+    <w:rsid w:val="006F56CA"/>
+    <w:rPr>
+      <w:b/>
+      <w:bCs/>
+      <w:sz w:val="20"/>
+      <w:szCs w:val="20"/>
+    </w:rPr>
+  </w:style>
+  <w:style w:type="paragraph" w:styleId="BalloonText">
+    <w:name w:val="Balloon Text"/>
+    <w:basedOn w:val="Normal"/>
+    <w:link w:val="BalloonTextChar"/>
+    <w:uiPriority w:val="99"/>
+    <w:semiHidden/>
+    <w:unhideWhenUsed/>
+    <w:rsid w:val="006F56CA"/>
+    <w:rPr>
+      <w:rFonts w:ascii="Lucida Grande" w:hAnsi="Lucida Grande" w:cs="Lucida Grande"/>
+      <w:sz w:val="18"/>
+      <w:szCs w:val="18"/>
+    </w:rPr>
+  </w:style>
+  <w:style w:type="character" w:customStyle="1" w:styleId="BalloonTextChar">
+    <w:name w:val="Balloon Text Char"/>
+    <w:basedOn w:val="DefaultParagraphFont"/>
+    <w:link w:val="BalloonText"/>
+    <w:uiPriority w:val="99"/>
+    <w:semiHidden/>
+    <w:rsid w:val="006F56CA"/>
+    <w:rPr>
+      <w:rFonts w:ascii="Lucida Grande" w:hAnsi="Lucida Grande" w:cs="Lucida Grande"/>
+      <w:sz w:val="18"/>
+      <w:szCs w:val="18"/>
+    </w:rPr>
+  </w:style>
 </w:styles>
 </file>
 
@@ -7260,6 +7511,92 @@
         <w:right w:w="108" w:type="dxa"/>
       </w:tblCellMar>
     </w:tblPr>
+  </w:style>
+  <w:style w:type="character" w:styleId="CommentReference">
+    <w:name w:val="annotation reference"/>
+    <w:basedOn w:val="DefaultParagraphFont"/>
+    <w:uiPriority w:val="99"/>
+    <w:semiHidden/>
+    <w:unhideWhenUsed/>
+    <w:rsid w:val="006F56CA"/>
+    <w:rPr>
+      <w:sz w:val="18"/>
+      <w:szCs w:val="18"/>
+    </w:rPr>
+  </w:style>
+  <w:style w:type="paragraph" w:styleId="CommentText">
+    <w:name w:val="annotation text"/>
+    <w:basedOn w:val="Normal"/>
+    <w:link w:val="CommentTextChar"/>
+    <w:uiPriority w:val="99"/>
+    <w:semiHidden/>
+    <w:unhideWhenUsed/>
+    <w:rsid w:val="006F56CA"/>
+  </w:style>
+  <w:style w:type="character" w:customStyle="1" w:styleId="CommentTextChar">
+    <w:name w:val="Comment Text Char"/>
+    <w:basedOn w:val="DefaultParagraphFont"/>
+    <w:link w:val="CommentText"/>
+    <w:uiPriority w:val="99"/>
+    <w:semiHidden/>
+    <w:rsid w:val="006F56CA"/>
+  </w:style>
+  <w:style w:type="paragraph" w:styleId="CommentSubject">
+    <w:name w:val="annotation subject"/>
+    <w:basedOn w:val="CommentText"/>
+    <w:next w:val="CommentText"/>
+    <w:link w:val="CommentSubjectChar"/>
+    <w:uiPriority w:val="99"/>
+    <w:semiHidden/>
+    <w:unhideWhenUsed/>
+    <w:rsid w:val="006F56CA"/>
+    <w:rPr>
+      <w:b/>
+      <w:bCs/>
+      <w:sz w:val="20"/>
+      <w:szCs w:val="20"/>
+    </w:rPr>
+  </w:style>
+  <w:style w:type="character" w:customStyle="1" w:styleId="CommentSubjectChar">
+    <w:name w:val="Comment Subject Char"/>
+    <w:basedOn w:val="CommentTextChar"/>
+    <w:link w:val="CommentSubject"/>
+    <w:uiPriority w:val="99"/>
+    <w:semiHidden/>
+    <w:rsid w:val="006F56CA"/>
+    <w:rPr>
+      <w:b/>
+      <w:bCs/>
+      <w:sz w:val="20"/>
+      <w:szCs w:val="20"/>
+    </w:rPr>
+  </w:style>
+  <w:style w:type="paragraph" w:styleId="BalloonText">
+    <w:name w:val="Balloon Text"/>
+    <w:basedOn w:val="Normal"/>
+    <w:link w:val="BalloonTextChar"/>
+    <w:uiPriority w:val="99"/>
+    <w:semiHidden/>
+    <w:unhideWhenUsed/>
+    <w:rsid w:val="006F56CA"/>
+    <w:rPr>
+      <w:rFonts w:ascii="Lucida Grande" w:hAnsi="Lucida Grande" w:cs="Lucida Grande"/>
+      <w:sz w:val="18"/>
+      <w:szCs w:val="18"/>
+    </w:rPr>
+  </w:style>
+  <w:style w:type="character" w:customStyle="1" w:styleId="BalloonTextChar">
+    <w:name w:val="Balloon Text Char"/>
+    <w:basedOn w:val="DefaultParagraphFont"/>
+    <w:link w:val="BalloonText"/>
+    <w:uiPriority w:val="99"/>
+    <w:semiHidden/>
+    <w:rsid w:val="006F56CA"/>
+    <w:rPr>
+      <w:rFonts w:ascii="Lucida Grande" w:hAnsi="Lucida Grande" w:cs="Lucida Grande"/>
+      <w:sz w:val="18"/>
+      <w:szCs w:val="18"/>
+    </w:rPr>
   </w:style>
 </w:styles>
 </file>

</xml_diff>

<commit_message>
changed editorial table to mention
</commit_message>
<xml_diff>
--- a/cobra_db_data_dictionary.docx
+++ b/cobra_db_data_dictionary.docx
@@ -11,13 +11,13 @@
         <w:tblLook w:val="04A0" w:firstRow="1" w:lastRow="0" w:firstColumn="1" w:lastColumn="0" w:noHBand="0" w:noVBand="1"/>
       </w:tblPr>
       <w:tblGrid>
-        <w:gridCol w:w="1464"/>
-        <w:gridCol w:w="1911"/>
-        <w:gridCol w:w="5184"/>
-        <w:gridCol w:w="1300"/>
-        <w:gridCol w:w="1026"/>
-        <w:gridCol w:w="627"/>
-        <w:gridCol w:w="1791"/>
+        <w:gridCol w:w="1368"/>
+        <w:gridCol w:w="1914"/>
+        <w:gridCol w:w="5251"/>
+        <w:gridCol w:w="1312"/>
+        <w:gridCol w:w="1028"/>
+        <w:gridCol w:w="630"/>
+        <w:gridCol w:w="1800"/>
       </w:tblGrid>
       <w:tr>
         <w:tc>
@@ -3108,7 +3108,6 @@
                 <w:szCs w:val="18"/>
               </w:rPr>
             </w:pPr>
-            <w:bookmarkStart w:id="4" w:name="_GoBack"/>
             <w:r>
               <w:rPr>
                 <w:sz w:val="18"/>
@@ -3130,7 +3129,6 @@
               </w:rPr>
               <w:t xml:space="preserve"> found on</w:t>
             </w:r>
-            <w:bookmarkEnd w:id="4"/>
           </w:p>
         </w:tc>
         <w:tc>
@@ -4466,15 +4464,14 @@
                 <w:szCs w:val="18"/>
               </w:rPr>
             </w:pPr>
-            <w:commentRangeStart w:id="5"/>
-            <w:proofErr w:type="spellStart"/>
-            <w:proofErr w:type="gramStart"/>
-            <w:r>
-              <w:rPr>
-                <w:sz w:val="18"/>
-                <w:szCs w:val="18"/>
-              </w:rPr>
-              <w:t>editorial</w:t>
+            <w:proofErr w:type="spellStart"/>
+            <w:proofErr w:type="gramStart"/>
+            <w:r>
+              <w:rPr>
+                <w:sz w:val="18"/>
+                <w:szCs w:val="18"/>
+              </w:rPr>
+              <w:t>mention</w:t>
             </w:r>
             <w:proofErr w:type="gramEnd"/>
             <w:r>
@@ -4484,14 +4481,7 @@
               </w:rPr>
               <w:t>_dim</w:t>
             </w:r>
-            <w:commentRangeEnd w:id="5"/>
-            <w:proofErr w:type="spellEnd"/>
-            <w:r>
-              <w:rPr>
-                <w:rStyle w:val="CommentReference"/>
-              </w:rPr>
-              <w:commentReference w:id="5"/>
-            </w:r>
+            <w:proofErr w:type="spellEnd"/>
           </w:p>
         </w:tc>
         <w:tc>
@@ -4512,67 +4502,67 @@
                 <w:sz w:val="18"/>
                 <w:szCs w:val="18"/>
               </w:rPr>
-              <w:t>ed</w:t>
-            </w:r>
-            <w:proofErr w:type="gramEnd"/>
-            <w:r>
-              <w:rPr>
-                <w:sz w:val="18"/>
-                <w:szCs w:val="18"/>
-              </w:rPr>
-              <w:t>_editorial_dim</w:t>
-            </w:r>
-            <w:proofErr w:type="spellEnd"/>
-          </w:p>
-          <w:p>
-            <w:pPr>
-              <w:rPr>
-                <w:sz w:val="18"/>
-                <w:szCs w:val="18"/>
-              </w:rPr>
-            </w:pPr>
-            <w:proofErr w:type="spellStart"/>
-            <w:proofErr w:type="gramStart"/>
-            <w:r>
-              <w:rPr>
-                <w:sz w:val="18"/>
-                <w:szCs w:val="18"/>
-              </w:rPr>
-              <w:t>editorial</w:t>
-            </w:r>
-            <w:proofErr w:type="gramEnd"/>
-            <w:r>
-              <w:rPr>
-                <w:sz w:val="18"/>
-                <w:szCs w:val="18"/>
-              </w:rPr>
-              <w:t>_title</w:t>
-            </w:r>
-            <w:proofErr w:type="spellEnd"/>
-          </w:p>
-          <w:p>
-            <w:pPr>
-              <w:rPr>
-                <w:sz w:val="18"/>
-                <w:szCs w:val="18"/>
-              </w:rPr>
-            </w:pPr>
-            <w:proofErr w:type="spellStart"/>
-            <w:proofErr w:type="gramStart"/>
-            <w:r>
-              <w:rPr>
-                <w:sz w:val="18"/>
-                <w:szCs w:val="18"/>
-              </w:rPr>
-              <w:t>quoted</w:t>
-            </w:r>
-            <w:proofErr w:type="gramEnd"/>
-            <w:r>
-              <w:rPr>
-                <w:sz w:val="18"/>
-                <w:szCs w:val="18"/>
-              </w:rPr>
-              <w:t>_text</w:t>
+              <w:t>id</w:t>
+            </w:r>
+            <w:proofErr w:type="gramEnd"/>
+            <w:r>
+              <w:rPr>
+                <w:sz w:val="18"/>
+                <w:szCs w:val="18"/>
+              </w:rPr>
+              <w:t>_mention_dim</w:t>
+            </w:r>
+            <w:proofErr w:type="spellEnd"/>
+          </w:p>
+          <w:p>
+            <w:pPr>
+              <w:rPr>
+                <w:sz w:val="18"/>
+                <w:szCs w:val="18"/>
+              </w:rPr>
+            </w:pPr>
+            <w:proofErr w:type="spellStart"/>
+            <w:proofErr w:type="gramStart"/>
+            <w:r>
+              <w:rPr>
+                <w:sz w:val="18"/>
+                <w:szCs w:val="18"/>
+              </w:rPr>
+              <w:t>mention</w:t>
+            </w:r>
+            <w:proofErr w:type="gramEnd"/>
+            <w:r>
+              <w:rPr>
+                <w:sz w:val="18"/>
+                <w:szCs w:val="18"/>
+              </w:rPr>
+              <w:t>_pg_title</w:t>
+            </w:r>
+            <w:proofErr w:type="spellEnd"/>
+          </w:p>
+          <w:p>
+            <w:pPr>
+              <w:rPr>
+                <w:sz w:val="18"/>
+                <w:szCs w:val="18"/>
+              </w:rPr>
+            </w:pPr>
+            <w:proofErr w:type="spellStart"/>
+            <w:proofErr w:type="gramStart"/>
+            <w:r>
+              <w:rPr>
+                <w:sz w:val="18"/>
+                <w:szCs w:val="18"/>
+              </w:rPr>
+              <w:t>mention</w:t>
+            </w:r>
+            <w:proofErr w:type="gramEnd"/>
+            <w:r>
+              <w:rPr>
+                <w:sz w:val="18"/>
+                <w:szCs w:val="18"/>
+              </w:rPr>
+              <w:t>_desc</w:t>
             </w:r>
             <w:proofErr w:type="spellEnd"/>
           </w:p>
@@ -4595,6 +4585,85 @@
               </w:rPr>
               <w:t>Auto-generated, unique ID for each editorial record</w:t>
             </w:r>
+          </w:p>
+          <w:p>
+            <w:pPr>
+              <w:rPr>
+                <w:sz w:val="18"/>
+                <w:szCs w:val="18"/>
+              </w:rPr>
+            </w:pPr>
+            <w:r>
+              <w:rPr>
+                <w:sz w:val="18"/>
+                <w:szCs w:val="18"/>
+              </w:rPr>
+              <w:t>Name of section featuring mention (</w:t>
+            </w:r>
+            <w:proofErr w:type="spellStart"/>
+            <w:r>
+              <w:rPr>
+                <w:sz w:val="18"/>
+                <w:szCs w:val="18"/>
+              </w:rPr>
+              <w:t>ie</w:t>
+            </w:r>
+            <w:proofErr w:type="spellEnd"/>
+            <w:r>
+              <w:rPr>
+                <w:sz w:val="18"/>
+                <w:szCs w:val="18"/>
+              </w:rPr>
+              <w:t>. Stan Lee’s Soapbox)</w:t>
+            </w:r>
+          </w:p>
+          <w:p>
+            <w:pPr>
+              <w:rPr>
+                <w:sz w:val="18"/>
+                <w:szCs w:val="18"/>
+              </w:rPr>
+            </w:pPr>
+            <w:r>
+              <w:rPr>
+                <w:sz w:val="18"/>
+                <w:szCs w:val="18"/>
+              </w:rPr>
+              <w:t>Description of section (</w:t>
+            </w:r>
+            <w:proofErr w:type="spellStart"/>
+            <w:r>
+              <w:rPr>
+                <w:sz w:val="18"/>
+                <w:szCs w:val="18"/>
+              </w:rPr>
+              <w:t>ie</w:t>
+            </w:r>
+            <w:proofErr w:type="spellEnd"/>
+            <w:r>
+              <w:rPr>
+                <w:sz w:val="18"/>
+                <w:szCs w:val="18"/>
+              </w:rPr>
+              <w:t xml:space="preserve">. </w:t>
+            </w:r>
+            <w:bookmarkStart w:id="4" w:name="_GoBack"/>
+            <w:bookmarkEnd w:id="4"/>
+            <w:r>
+              <w:rPr>
+                <w:sz w:val="18"/>
+                <w:szCs w:val="18"/>
+              </w:rPr>
+              <w:t>monthly column by Stan Lee…)</w:t>
+            </w:r>
+          </w:p>
+          <w:p>
+            <w:pPr>
+              <w:rPr>
+                <w:sz w:val="18"/>
+                <w:szCs w:val="18"/>
+              </w:rPr>
+            </w:pPr>
           </w:p>
         </w:tc>
         <w:tc>
@@ -5082,7 +5151,7 @@
                 <w:szCs w:val="18"/>
               </w:rPr>
             </w:pPr>
-            <w:commentRangeStart w:id="6"/>
+            <w:commentRangeStart w:id="5"/>
             <w:r>
               <w:rPr>
                 <w:sz w:val="18"/>
@@ -5091,12 +5160,12 @@
               </w:rPr>
               <w:t>Description of pen pals (each name?)</w:t>
             </w:r>
-            <w:commentRangeEnd w:id="6"/>
+            <w:commentRangeEnd w:id="5"/>
             <w:r>
               <w:rPr>
                 <w:rStyle w:val="CommentReference"/>
               </w:rPr>
-              <w:commentReference w:id="6"/>
+              <w:commentReference w:id="5"/>
             </w:r>
           </w:p>
         </w:tc>
@@ -6887,23 +6956,7 @@
       </w:r>
     </w:p>
   </w:comment>
-  <w:comment w:id="5" w:author="Gracie Thomas" w:date="2015-06-09T13:31:00Z" w:initials="GT">
-    <w:p>
-      <w:pPr>
-        <w:pStyle w:val="CommentText"/>
-      </w:pPr>
-      <w:r>
-        <w:rPr>
-          <w:rStyle w:val="CommentReference"/>
-        </w:rPr>
-        <w:annotationRef/>
-      </w:r>
-      <w:r>
-        <w:t>Person mentioned in editorial, letter embedded/quoted in editorial</w:t>
-      </w:r>
-    </w:p>
-  </w:comment>
-  <w:comment w:id="6" w:author="Gracie Thomas" w:date="2015-06-07T10:11:00Z" w:initials="GT">
+  <w:comment w:id="5" w:author="Gracie Thomas" w:date="2015-06-07T10:11:00Z" w:initials="GT">
     <w:p>
       <w:pPr>
         <w:pStyle w:val="CommentText"/>

</xml_diff>